<commit_message>
updating SPAML with procedure
</commit_message>
<xml_diff>
--- a/07_Manuscript/SPAML_CL.docx
+++ b/07_Manuscript/SPAML_CL.docx
@@ -167,6 +167,13 @@
           <w:kern w:val="0"/>
         </w:rPr>
         <w:t xml:space="preserve">Thank you for your consideration. </w:t>
+      </w:r>
+      <w:r>
+        <w:rPr>
+          <w:color w:val="000000"/>
+          <w:kern w:val="0"/>
+        </w:rPr>
+        <w:t xml:space="preserve"> </w:t>
       </w:r>
     </w:p>
     <w:p>

</xml_diff>